<commit_message>
EBS LAB with NEW commands
EBS LAB with NEW commands
</commit_message>
<xml_diff>
--- a/EP-EBS Volume.docx
+++ b/EP-EBS Volume.docx
@@ -1336,523 +1336,218 @@
         <w:rPr>
           <w:rFonts w:ascii="Helvetica" w:hAnsi="Helvetica" w:cs="Helvetica"/>
           <w:color w:val="333333"/>
+          <w:sz w:val="27"/>
+          <w:szCs w:val="27"/>
+        </w:rPr>
+      </w:pPr>
+      <w:proofErr w:type="gramStart"/>
+      <w:r>
+        <w:rPr>
+          <w:rFonts w:ascii="Arial" w:hAnsi="Arial" w:cs="Arial"/>
+          <w:b/>
+          <w:bCs/>
+          <w:color w:val="333333"/>
+          <w:sz w:val="27"/>
+          <w:szCs w:val="27"/>
+        </w:rPr>
+        <w:t>Step2 :</w:t>
+      </w:r>
+      <w:r>
+        <w:rPr>
+          <w:rFonts w:ascii="Helvetica" w:hAnsi="Helvetica" w:cs="Helvetica"/>
+          <w:b/>
+          <w:bCs/>
+          <w:color w:val="333333"/>
+          <w:sz w:val="27"/>
+          <w:szCs w:val="27"/>
+        </w:rPr>
+        <w:t>Resizing</w:t>
+      </w:r>
+      <w:proofErr w:type="gramEnd"/>
+      <w:r>
+        <w:rPr>
+          <w:rFonts w:ascii="Helvetica" w:hAnsi="Helvetica" w:cs="Helvetica"/>
+          <w:b/>
+          <w:bCs/>
+          <w:color w:val="333333"/>
+          <w:sz w:val="27"/>
+          <w:szCs w:val="27"/>
+        </w:rPr>
+        <w:t xml:space="preserve"> the EBS Volumes</w:t>
+      </w:r>
+      <w:r>
+        <w:rPr>
+          <w:rFonts w:ascii="Helvetica" w:hAnsi="Helvetica" w:cs="Helvetica"/>
+          <w:b/>
+          <w:bCs/>
+          <w:color w:val="333333"/>
+          <w:sz w:val="27"/>
+          <w:szCs w:val="27"/>
+        </w:rPr>
+        <w:t xml:space="preserve"> (</w:t>
+      </w:r>
+      <w:r>
+        <w:rPr>
+          <w:rFonts w:ascii="Arial" w:hAnsi="Arial" w:cs="Arial"/>
+          <w:color w:val="333333"/>
+          <w:sz w:val="20"/>
+          <w:szCs w:val="20"/>
+        </w:rPr>
+        <w:t>select </w:t>
+      </w:r>
+      <w:r>
+        <w:rPr>
+          <w:rStyle w:val="Strong"/>
+          <w:rFonts w:ascii="Helvetica" w:hAnsi="Helvetica" w:cs="Helvetica"/>
+          <w:color w:val="333333"/>
+          <w:sz w:val="20"/>
+          <w:szCs w:val="20"/>
+        </w:rPr>
+        <w:t xml:space="preserve">EC2 instance </w:t>
+      </w:r>
+      <w:r>
+        <w:rPr>
+          <w:rFonts w:ascii="Arial" w:hAnsi="Arial" w:cs="Arial"/>
+          <w:color w:val="333333"/>
+          <w:sz w:val="20"/>
+          <w:szCs w:val="20"/>
+        </w:rPr>
+        <w:t>and</w:t>
+      </w:r>
+      <w:r>
+        <w:rPr>
+          <w:rStyle w:val="Strong"/>
+          <w:rFonts w:ascii="Helvetica" w:hAnsi="Helvetica" w:cs="Helvetica"/>
+          <w:color w:val="333333"/>
+          <w:sz w:val="20"/>
+          <w:szCs w:val="20"/>
+        </w:rPr>
+        <w:t> </w:t>
+      </w:r>
+      <w:r>
+        <w:rPr>
+          <w:rFonts w:ascii="Arial" w:hAnsi="Arial" w:cs="Arial"/>
+          <w:color w:val="333333"/>
+          <w:sz w:val="20"/>
+          <w:szCs w:val="20"/>
+        </w:rPr>
+        <w:t>navigate to the </w:t>
+      </w:r>
+      <w:r>
+        <w:rPr>
+          <w:rStyle w:val="Strong"/>
+          <w:rFonts w:ascii="Helvetica" w:hAnsi="Helvetica" w:cs="Helvetica"/>
+          <w:color w:val="333333"/>
+          <w:sz w:val="20"/>
+          <w:szCs w:val="20"/>
+        </w:rPr>
+        <w:t>Storage</w:t>
+      </w:r>
+      <w:r>
+        <w:rPr>
+          <w:rFonts w:ascii="Arial" w:hAnsi="Arial" w:cs="Arial"/>
+          <w:color w:val="333333"/>
+          <w:sz w:val="20"/>
+          <w:szCs w:val="20"/>
+        </w:rPr>
+        <w:t> tab and then click on </w:t>
+      </w:r>
+      <w:r>
+        <w:rPr>
+          <w:rStyle w:val="Strong"/>
+          <w:rFonts w:ascii="Helvetica" w:hAnsi="Helvetica" w:cs="Helvetica"/>
+          <w:color w:val="333333"/>
+          <w:sz w:val="20"/>
+          <w:szCs w:val="20"/>
+        </w:rPr>
+        <w:t>Volume id </w:t>
+      </w:r>
+      <w:r>
+        <w:rPr>
+          <w:rFonts w:ascii="Arial" w:hAnsi="Arial" w:cs="Arial"/>
+          <w:color w:val="333333"/>
+          <w:sz w:val="20"/>
+          <w:szCs w:val="20"/>
+        </w:rPr>
+        <w:t>present &amp;</w:t>
+      </w:r>
+      <w:r>
+        <w:rPr>
+          <w:rFonts w:ascii="Helvetica" w:hAnsi="Helvetica" w:cs="Helvetica"/>
+          <w:color w:val="333333"/>
+        </w:rPr>
+        <w:t>Select the </w:t>
+      </w:r>
+      <w:r>
+        <w:rPr>
+          <w:rStyle w:val="Strong"/>
+          <w:rFonts w:ascii="Helvetica" w:hAnsi="Helvetica" w:cs="Helvetica"/>
+          <w:color w:val="333333"/>
+        </w:rPr>
+        <w:t>Volume</w:t>
+      </w:r>
+      <w:r>
+        <w:rPr>
+          <w:rFonts w:ascii="Helvetica" w:hAnsi="Helvetica" w:cs="Helvetica"/>
+          <w:color w:val="333333"/>
+        </w:rPr>
+        <w:t> and then go to the Actions menu dropdown. Click on </w:t>
+      </w:r>
+      <w:r>
+        <w:rPr>
+          <w:rStyle w:val="Strong"/>
+          <w:rFonts w:ascii="Helvetica" w:hAnsi="Helvetica" w:cs="Helvetica"/>
+          <w:color w:val="333333"/>
+        </w:rPr>
+        <w:t>Modify Volume</w:t>
+      </w:r>
+      <w:r>
+        <w:rPr>
+          <w:rFonts w:ascii="Helvetica" w:hAnsi="Helvetica" w:cs="Helvetica"/>
+          <w:color w:val="333333"/>
+          <w:sz w:val="27"/>
+          <w:szCs w:val="27"/>
+        </w:rPr>
+        <w:t>)</w:t>
+      </w:r>
+    </w:p>
+    <w:p>
+      <w:pPr>
+        <w:pStyle w:val="NormalWeb"/>
+        <w:spacing w:before="0" w:beforeAutospacing="0" w:after="150" w:afterAutospacing="0"/>
+        <w:rPr>
+          <w:rFonts w:ascii="Helvetica" w:hAnsi="Helvetica" w:cs="Helvetica"/>
+          <w:color w:val="333333"/>
+          <w:sz w:val="27"/>
+          <w:szCs w:val="27"/>
+        </w:rPr>
+      </w:pPr>
+    </w:p>
+    <w:p>
+      <w:pPr>
+        <w:pStyle w:val="NormalWeb"/>
+        <w:spacing w:before="0" w:beforeAutospacing="0" w:after="150" w:afterAutospacing="0"/>
+        <w:rPr>
+          <w:rFonts w:ascii="Helvetica" w:hAnsi="Helvetica" w:cs="Helvetica"/>
+          <w:color w:val="333333"/>
           <w:sz w:val="21"/>
           <w:szCs w:val="21"/>
         </w:rPr>
       </w:pPr>
-      <w:proofErr w:type="gramStart"/>
-      <w:r>
-        <w:rPr>
-          <w:rFonts w:ascii="Arial" w:hAnsi="Arial" w:cs="Arial"/>
-          <w:b/>
-          <w:bCs/>
-          <w:color w:val="333333"/>
-          <w:sz w:val="27"/>
-          <w:szCs w:val="27"/>
-        </w:rPr>
-        <w:t>Step2 :</w:t>
-      </w:r>
-      <w:r>
-        <w:rPr>
-          <w:rFonts w:ascii="Helvetica" w:hAnsi="Helvetica" w:cs="Helvetica"/>
-          <w:b/>
-          <w:bCs/>
-          <w:color w:val="333333"/>
-          <w:sz w:val="27"/>
-          <w:szCs w:val="27"/>
-        </w:rPr>
-        <w:t>Resizing</w:t>
-      </w:r>
-      <w:proofErr w:type="gramEnd"/>
-      <w:r>
-        <w:rPr>
-          <w:rFonts w:ascii="Helvetica" w:hAnsi="Helvetica" w:cs="Helvetica"/>
-          <w:b/>
-          <w:bCs/>
-          <w:color w:val="333333"/>
-          <w:sz w:val="27"/>
-          <w:szCs w:val="27"/>
-        </w:rPr>
-        <w:t xml:space="preserve"> the EBS Volumes</w:t>
-      </w:r>
-      <w:r>
-        <w:rPr>
-          <w:rFonts w:ascii="Helvetica" w:hAnsi="Helvetica" w:cs="Helvetica"/>
-          <w:b/>
-          <w:bCs/>
-          <w:color w:val="333333"/>
-          <w:sz w:val="27"/>
-          <w:szCs w:val="27"/>
-        </w:rPr>
-        <w:t xml:space="preserve"> (</w:t>
-      </w:r>
-      <w:r>
-        <w:rPr>
-          <w:rFonts w:ascii="Arial" w:hAnsi="Arial" w:cs="Arial"/>
-          <w:color w:val="333333"/>
-          <w:sz w:val="20"/>
-          <w:szCs w:val="20"/>
-        </w:rPr>
-        <w:t>select </w:t>
-      </w:r>
-      <w:r>
-        <w:rPr>
-          <w:rStyle w:val="Strong"/>
-          <w:rFonts w:ascii="Helvetica" w:hAnsi="Helvetica" w:cs="Helvetica"/>
-          <w:color w:val="333333"/>
-          <w:sz w:val="20"/>
-          <w:szCs w:val="20"/>
-        </w:rPr>
-        <w:t xml:space="preserve">EC2 instance </w:t>
-      </w:r>
-      <w:r>
-        <w:rPr>
-          <w:rFonts w:ascii="Arial" w:hAnsi="Arial" w:cs="Arial"/>
-          <w:color w:val="333333"/>
-          <w:sz w:val="20"/>
-          <w:szCs w:val="20"/>
-        </w:rPr>
-        <w:t>and</w:t>
-      </w:r>
-      <w:r>
-        <w:rPr>
-          <w:rStyle w:val="Strong"/>
-          <w:rFonts w:ascii="Helvetica" w:hAnsi="Helvetica" w:cs="Helvetica"/>
-          <w:color w:val="333333"/>
-          <w:sz w:val="20"/>
-          <w:szCs w:val="20"/>
-        </w:rPr>
-        <w:t> </w:t>
-      </w:r>
-      <w:r>
-        <w:rPr>
-          <w:rFonts w:ascii="Arial" w:hAnsi="Arial" w:cs="Arial"/>
-          <w:color w:val="333333"/>
-          <w:sz w:val="20"/>
-          <w:szCs w:val="20"/>
-        </w:rPr>
-        <w:t>navigate to the </w:t>
-      </w:r>
-      <w:r>
-        <w:rPr>
-          <w:rStyle w:val="Strong"/>
-          <w:rFonts w:ascii="Helvetica" w:hAnsi="Helvetica" w:cs="Helvetica"/>
-          <w:color w:val="333333"/>
-          <w:sz w:val="20"/>
-          <w:szCs w:val="20"/>
-        </w:rPr>
-        <w:t>Storage</w:t>
-      </w:r>
-      <w:r>
-        <w:rPr>
-          <w:rFonts w:ascii="Arial" w:hAnsi="Arial" w:cs="Arial"/>
-          <w:color w:val="333333"/>
-          <w:sz w:val="20"/>
-          <w:szCs w:val="20"/>
-        </w:rPr>
-        <w:t> tab and then click on </w:t>
-      </w:r>
-      <w:r>
-        <w:rPr>
-          <w:rStyle w:val="Strong"/>
-          <w:rFonts w:ascii="Helvetica" w:hAnsi="Helvetica" w:cs="Helvetica"/>
-          <w:color w:val="333333"/>
-          <w:sz w:val="20"/>
-          <w:szCs w:val="20"/>
-        </w:rPr>
-        <w:t>Volume id </w:t>
-      </w:r>
-      <w:r>
-        <w:rPr>
-          <w:rFonts w:ascii="Arial" w:hAnsi="Arial" w:cs="Arial"/>
-          <w:color w:val="333333"/>
-          <w:sz w:val="20"/>
-          <w:szCs w:val="20"/>
-        </w:rPr>
-        <w:t>present &amp;</w:t>
-      </w:r>
-      <w:r>
-        <w:rPr>
-          <w:rFonts w:ascii="Helvetica" w:hAnsi="Helvetica" w:cs="Helvetica"/>
-          <w:color w:val="333333"/>
-        </w:rPr>
-        <w:t>Select the </w:t>
-      </w:r>
-      <w:r>
-        <w:rPr>
-          <w:rStyle w:val="Strong"/>
-          <w:rFonts w:ascii="Helvetica" w:hAnsi="Helvetica" w:cs="Helvetica"/>
-          <w:color w:val="333333"/>
-        </w:rPr>
-        <w:t>Volume</w:t>
-      </w:r>
-      <w:r>
-        <w:rPr>
-          <w:rFonts w:ascii="Helvetica" w:hAnsi="Helvetica" w:cs="Helvetica"/>
-          <w:color w:val="333333"/>
-        </w:rPr>
-        <w:t> and then go to the Actions menu dropdown. Click on </w:t>
-      </w:r>
-      <w:r>
-        <w:rPr>
-          <w:rStyle w:val="Strong"/>
-          <w:rFonts w:ascii="Helvetica" w:hAnsi="Helvetica" w:cs="Helvetica"/>
-          <w:color w:val="333333"/>
-        </w:rPr>
-        <w:t>Modify Volume</w:t>
-      </w:r>
-      <w:r>
-        <w:rPr>
-          <w:rFonts w:ascii="Helvetica" w:hAnsi="Helvetica" w:cs="Helvetica"/>
-          <w:color w:val="333333"/>
-          <w:sz w:val="27"/>
-          <w:szCs w:val="27"/>
-        </w:rPr>
-        <w:t>)</w:t>
-      </w:r>
-    </w:p>
-    <w:p>
-      <w:pPr>
-        <w:pStyle w:val="Heading2"/>
-        <w:spacing w:before="300" w:beforeAutospacing="0" w:after="150" w:afterAutospacing="0"/>
-        <w:rPr>
-          <w:sz w:val="27"/>
-          <w:szCs w:val="27"/>
-        </w:rPr>
-      </w:pPr>
-      <w:r>
-        <w:rPr>
-          <w:rFonts w:ascii="Helvetica" w:hAnsi="Helvetica" w:cs="Helvetica"/>
-          <w:bCs w:val="0"/>
-          <w:color w:val="333333"/>
-          <w:sz w:val="27"/>
-          <w:szCs w:val="27"/>
-        </w:rPr>
-        <w:t xml:space="preserve">Step </w:t>
-      </w:r>
-      <w:proofErr w:type="gramStart"/>
-      <w:r>
-        <w:rPr>
-          <w:rFonts w:ascii="Helvetica" w:hAnsi="Helvetica" w:cs="Helvetica"/>
-          <w:bCs w:val="0"/>
-          <w:color w:val="333333"/>
-          <w:sz w:val="27"/>
-          <w:szCs w:val="27"/>
-        </w:rPr>
-        <w:t>3 :</w:t>
-      </w:r>
-      <w:r>
-        <w:rPr>
-          <w:sz w:val="27"/>
-          <w:szCs w:val="27"/>
-        </w:rPr>
-        <w:t>Give</w:t>
-      </w:r>
-      <w:proofErr w:type="gramEnd"/>
-      <w:r>
-        <w:rPr>
-          <w:sz w:val="27"/>
-          <w:szCs w:val="27"/>
-        </w:rPr>
-        <w:t xml:space="preserve"> Volume Size</w:t>
-      </w:r>
-      <w:r>
-        <w:rPr>
-          <w:rFonts w:ascii="Helvetica" w:hAnsi="Helvetica" w:cs="Helvetica"/>
-          <w:b w:val="0"/>
-          <w:bCs w:val="0"/>
-          <w:color w:val="333333"/>
-          <w:sz w:val="27"/>
-          <w:szCs w:val="27"/>
-        </w:rPr>
-        <w:t> you need to </w:t>
-      </w:r>
-      <w:r>
-        <w:rPr>
-          <w:sz w:val="27"/>
-          <w:szCs w:val="27"/>
-        </w:rPr>
-        <w:t>increase</w:t>
-      </w:r>
-      <w:r>
-        <w:rPr>
-          <w:rFonts w:ascii="Helvetica" w:hAnsi="Helvetica" w:cs="Helvetica"/>
-          <w:b w:val="0"/>
-          <w:bCs w:val="0"/>
-          <w:color w:val="333333"/>
-          <w:sz w:val="27"/>
-          <w:szCs w:val="27"/>
-        </w:rPr>
-        <w:t> to and also</w:t>
-      </w:r>
-      <w:r>
-        <w:rPr>
-          <w:sz w:val="27"/>
-          <w:szCs w:val="27"/>
-        </w:rPr>
-        <w:t> note</w:t>
-      </w:r>
-      <w:r>
-        <w:rPr>
-          <w:rFonts w:ascii="Helvetica" w:hAnsi="Helvetica" w:cs="Helvetica"/>
-          <w:b w:val="0"/>
-          <w:bCs w:val="0"/>
-          <w:color w:val="333333"/>
-          <w:sz w:val="27"/>
-          <w:szCs w:val="27"/>
-        </w:rPr>
-        <w:t> that we are not able to</w:t>
-      </w:r>
-      <w:r>
-        <w:rPr>
-          <w:sz w:val="27"/>
-          <w:szCs w:val="27"/>
-        </w:rPr>
-        <w:t> decrease the volume</w:t>
-      </w:r>
-      <w:r>
-        <w:rPr>
-          <w:rFonts w:ascii="Helvetica" w:hAnsi="Helvetica" w:cs="Helvetica"/>
-          <w:b w:val="0"/>
-          <w:bCs w:val="0"/>
-          <w:color w:val="333333"/>
-          <w:sz w:val="27"/>
-          <w:szCs w:val="27"/>
-        </w:rPr>
-        <w:t> size. In our case, I’m modifying from</w:t>
-      </w:r>
-      <w:r>
-        <w:rPr>
-          <w:sz w:val="27"/>
-          <w:szCs w:val="27"/>
-        </w:rPr>
-        <w:t> 8GB to 3</w:t>
-      </w:r>
-      <w:r>
-        <w:rPr>
-          <w:sz w:val="27"/>
-          <w:szCs w:val="27"/>
-        </w:rPr>
-        <w:t>0GB</w:t>
-      </w:r>
-      <w:r>
-        <w:rPr>
-          <w:rFonts w:ascii="Helvetica" w:hAnsi="Helvetica" w:cs="Helvetica"/>
-          <w:b w:val="0"/>
-          <w:bCs w:val="0"/>
-          <w:color w:val="333333"/>
-          <w:sz w:val="27"/>
-          <w:szCs w:val="27"/>
-        </w:rPr>
-        <w:t> and then clicking on </w:t>
-      </w:r>
-      <w:r>
-        <w:rPr>
-          <w:sz w:val="27"/>
-          <w:szCs w:val="27"/>
-        </w:rPr>
-        <w:t>Modify.</w:t>
-      </w:r>
-    </w:p>
-    <w:p>
-      <w:pPr>
-        <w:pStyle w:val="NormalWeb"/>
-        <w:spacing w:before="0" w:beforeAutospacing="0" w:after="150" w:afterAutospacing="0"/>
-        <w:rPr>
-          <w:rFonts w:ascii="Helvetica" w:hAnsi="Helvetica" w:cs="Helvetica"/>
-          <w:color w:val="333333"/>
-        </w:rPr>
-      </w:pPr>
-      <w:r>
-        <w:rPr>
-          <w:b/>
-          <w:sz w:val="27"/>
-          <w:szCs w:val="27"/>
-        </w:rPr>
-        <w:t>Step 4</w:t>
-      </w:r>
-      <w:r>
-        <w:rPr>
-          <w:b/>
-          <w:sz w:val="27"/>
-          <w:szCs w:val="27"/>
-        </w:rPr>
-        <w:t>:</w:t>
-      </w:r>
-      <w:r>
-        <w:rPr>
-          <w:rFonts w:ascii="Helvetica" w:hAnsi="Helvetica" w:cs="Helvetica"/>
-          <w:color w:val="333333"/>
-        </w:rPr>
-        <w:t>After modifying the volume, we need to </w:t>
-      </w:r>
-      <w:r>
-        <w:rPr>
-          <w:rStyle w:val="Strong"/>
-          <w:rFonts w:ascii="Helvetica" w:hAnsi="Helvetica" w:cs="Helvetica"/>
-          <w:color w:val="333333"/>
-        </w:rPr>
-        <w:t>increase the partition </w:t>
-      </w:r>
-      <w:r>
-        <w:rPr>
-          <w:rFonts w:ascii="Helvetica" w:hAnsi="Helvetica" w:cs="Helvetica"/>
-          <w:color w:val="333333"/>
-        </w:rPr>
-        <w:t>and</w:t>
-      </w:r>
-      <w:r>
-        <w:rPr>
-          <w:rStyle w:val="Strong"/>
-          <w:rFonts w:ascii="Helvetica" w:hAnsi="Helvetica" w:cs="Helvetica"/>
-          <w:color w:val="333333"/>
-        </w:rPr>
-        <w:t> file system.</w:t>
-      </w:r>
-      <w:r>
-        <w:rPr>
-          <w:rFonts w:ascii="Helvetica" w:hAnsi="Helvetica" w:cs="Helvetica"/>
-          <w:color w:val="333333"/>
-        </w:rPr>
-        <w:t> For that we have to login into server (EC2-Instance).</w:t>
-      </w:r>
-    </w:p>
-    <w:p>
-      <w:pPr>
-        <w:pStyle w:val="NormalWeb"/>
-        <w:spacing w:before="0" w:beforeAutospacing="0" w:after="150" w:afterAutospacing="0"/>
-        <w:rPr>
-          <w:rFonts w:ascii="Helvetica" w:hAnsi="Helvetica" w:cs="Helvetica"/>
-          <w:color w:val="333333"/>
-        </w:rPr>
-      </w:pPr>
-      <w:proofErr w:type="gramStart"/>
-      <w:r>
-        <w:rPr>
-          <w:rFonts w:ascii="Helvetica" w:hAnsi="Helvetica" w:cs="Helvetica"/>
-          <w:b/>
-          <w:color w:val="333333"/>
-        </w:rPr>
-        <w:t>Step5 :</w:t>
-      </w:r>
-      <w:proofErr w:type="gramEnd"/>
-      <w:r>
-        <w:rPr>
-          <w:rFonts w:ascii="Helvetica" w:hAnsi="Helvetica" w:cs="Helvetica"/>
-          <w:color w:val="333333"/>
-        </w:rPr>
-        <w:t xml:space="preserve"> Run below commands</w:t>
-      </w:r>
-    </w:p>
-    <w:p>
-      <w:pPr>
-        <w:pStyle w:val="NormalWeb"/>
-        <w:spacing w:before="0" w:beforeAutospacing="0" w:after="150" w:afterAutospacing="0"/>
-        <w:rPr>
-          <w:rFonts w:ascii="Helvetica" w:hAnsi="Helvetica" w:cs="Helvetica"/>
-          <w:color w:val="333333"/>
-        </w:rPr>
-      </w:pPr>
-      <w:proofErr w:type="spellStart"/>
-      <w:proofErr w:type="gramStart"/>
-      <w:r>
-        <w:rPr>
-          <w:rFonts w:ascii="Helvetica" w:hAnsi="Helvetica" w:cs="Helvetica"/>
-          <w:color w:val="333333"/>
-        </w:rPr>
-        <w:t>sudosu</w:t>
-      </w:r>
-      <w:proofErr w:type="spellEnd"/>
-      <w:proofErr w:type="gramEnd"/>
-    </w:p>
-    <w:p>
-      <w:pPr>
-        <w:pStyle w:val="NormalWeb"/>
-        <w:spacing w:before="0" w:beforeAutospacing="0" w:after="150" w:afterAutospacing="0"/>
-        <w:rPr>
-          <w:rFonts w:ascii="Helvetica" w:hAnsi="Helvetica" w:cs="Helvetica"/>
-          <w:color w:val="333333"/>
-        </w:rPr>
-      </w:pPr>
-      <w:proofErr w:type="spellStart"/>
-      <w:proofErr w:type="gramStart"/>
-      <w:r>
-        <w:rPr>
-          <w:rFonts w:ascii="Helvetica" w:hAnsi="Helvetica" w:cs="Helvetica"/>
-          <w:color w:val="333333"/>
-        </w:rPr>
-        <w:t>df</w:t>
-      </w:r>
-      <w:proofErr w:type="spellEnd"/>
-      <w:proofErr w:type="gramEnd"/>
-      <w:r>
-        <w:rPr>
-          <w:rFonts w:ascii="Helvetica" w:hAnsi="Helvetica" w:cs="Helvetica"/>
-          <w:color w:val="333333"/>
-        </w:rPr>
-        <w:t xml:space="preserve"> –</w:t>
-      </w:r>
-      <w:proofErr w:type="spellStart"/>
-      <w:r>
-        <w:rPr>
-          <w:rFonts w:ascii="Helvetica" w:hAnsi="Helvetica" w:cs="Helvetica"/>
-          <w:color w:val="333333"/>
-        </w:rPr>
-        <w:t>kh</w:t>
-      </w:r>
-      <w:proofErr w:type="spellEnd"/>
-    </w:p>
-    <w:p>
-      <w:pPr>
-        <w:pStyle w:val="NormalWeb"/>
-        <w:spacing w:before="0" w:beforeAutospacing="0" w:after="150" w:afterAutospacing="0"/>
-        <w:rPr>
-          <w:rFonts w:ascii="Helvetica" w:hAnsi="Helvetica" w:cs="Helvetica"/>
-          <w:color w:val="333333"/>
-        </w:rPr>
-      </w:pPr>
-      <w:proofErr w:type="spellStart"/>
-      <w:proofErr w:type="gramStart"/>
-      <w:r>
-        <w:rPr>
-          <w:rFonts w:ascii="Helvetica" w:hAnsi="Helvetica" w:cs="Helvetica"/>
-          <w:color w:val="333333"/>
-        </w:rPr>
-        <w:t>lsblk</w:t>
-      </w:r>
-      <w:proofErr w:type="spellEnd"/>
-      <w:proofErr w:type="gramEnd"/>
-    </w:p>
-    <w:p>
-      <w:pPr>
-        <w:pStyle w:val="NormalWeb"/>
-        <w:spacing w:before="0" w:beforeAutospacing="0" w:after="150" w:afterAutospacing="0"/>
-        <w:rPr>
-          <w:rFonts w:ascii="Helvetica" w:hAnsi="Helvetica" w:cs="Helvetica"/>
-          <w:color w:val="333333"/>
-        </w:rPr>
-      </w:pPr>
-    </w:p>
-    <w:p>
-      <w:pPr>
-        <w:pStyle w:val="NormalWeb"/>
-        <w:spacing w:before="0" w:beforeAutospacing="0" w:after="150" w:afterAutospacing="0"/>
-        <w:rPr>
-          <w:rFonts w:ascii="Helvetica" w:hAnsi="Helvetica" w:cs="Helvetica"/>
-          <w:color w:val="333333"/>
-        </w:rPr>
-      </w:pPr>
-      <w:r>
-        <w:rPr>
+      <w:r>
+        <w:rPr>
+          <w:rFonts w:ascii="Helvetica" w:hAnsi="Helvetica" w:cs="Helvetica"/>
           <w:noProof/>
-          <w:lang w:val="en-US" w:eastAsia="en-US"/>
-        </w:rPr>
-        <w:lastRenderedPageBreak/>
+          <w:color w:val="333333"/>
+          <w:sz w:val="21"/>
+          <w:szCs w:val="21"/>
+          <w:lang w:val="en-US" w:eastAsia="en-US" w:bidi="hi-IN"/>
+        </w:rPr>
         <w:drawing>
           <wp:inline distT="0" distB="0" distL="0" distR="0">
-            <wp:extent cx="5762625" cy="3724275"/>
-            <wp:effectExtent l="0" t="0" r="9525" b="9525"/>
-            <wp:docPr id="1" name="Picture 1"/>
+            <wp:extent cx="6241505" cy="2622600"/>
+            <wp:effectExtent l="19050" t="0" r="6895" b="0"/>
+            <wp:docPr id="13" name="Picture 13"/>
             <wp:cNvGraphicFramePr>
               <a:graphicFrameLocks xmlns:a="http://schemas.openxmlformats.org/drawingml/2006/main" noChangeAspect="1"/>
             </wp:cNvGraphicFramePr>
@@ -1860,23 +1555,33 @@
               <a:graphicData uri="http://schemas.openxmlformats.org/drawingml/2006/picture">
                 <pic:pic xmlns:pic="http://schemas.openxmlformats.org/drawingml/2006/picture">
                   <pic:nvPicPr>
-                    <pic:cNvPr id="0" name=""/>
-                    <pic:cNvPicPr/>
+                    <pic:cNvPr id="0" name="Picture 13"/>
+                    <pic:cNvPicPr>
+                      <a:picLocks noChangeAspect="1" noChangeArrowheads="1"/>
+                    </pic:cNvPicPr>
                   </pic:nvPicPr>
                   <pic:blipFill>
                     <a:blip r:embed="rId5"/>
+                    <a:srcRect/>
                     <a:stretch>
                       <a:fillRect/>
                     </a:stretch>
                   </pic:blipFill>
-                  <pic:spPr>
+                  <pic:spPr bwMode="auto">
                     <a:xfrm>
                       <a:off x="0" y="0"/>
-                      <a:ext cx="5762625" cy="3724275"/>
+                      <a:ext cx="6244143" cy="2623708"/>
                     </a:xfrm>
                     <a:prstGeom prst="rect">
                       <a:avLst/>
                     </a:prstGeom>
+                    <a:noFill/>
+                    <a:ln w="9525">
+                      <a:noFill/>
+                      <a:miter lim="800000"/>
+                      <a:headEnd/>
+                      <a:tailEnd/>
+                    </a:ln>
                   </pic:spPr>
                 </pic:pic>
               </a:graphicData>
@@ -1892,8 +1597,153 @@
         <w:rPr>
           <w:rFonts w:ascii="Helvetica" w:hAnsi="Helvetica" w:cs="Helvetica"/>
           <w:color w:val="333333"/>
-        </w:rPr>
-      </w:pPr>
+          <w:sz w:val="21"/>
+          <w:szCs w:val="21"/>
+        </w:rPr>
+      </w:pPr>
+    </w:p>
+    <w:p>
+      <w:pPr>
+        <w:pStyle w:val="Heading2"/>
+        <w:spacing w:before="300" w:beforeAutospacing="0" w:after="150" w:afterAutospacing="0"/>
+        <w:rPr>
+          <w:sz w:val="27"/>
+          <w:szCs w:val="27"/>
+        </w:rPr>
+      </w:pPr>
+      <w:r>
+        <w:rPr>
+          <w:rFonts w:ascii="Helvetica" w:hAnsi="Helvetica" w:cs="Helvetica"/>
+          <w:bCs w:val="0"/>
+          <w:color w:val="333333"/>
+          <w:sz w:val="27"/>
+          <w:szCs w:val="27"/>
+        </w:rPr>
+        <w:t xml:space="preserve">Step </w:t>
+      </w:r>
+      <w:proofErr w:type="gramStart"/>
+      <w:r>
+        <w:rPr>
+          <w:rFonts w:ascii="Helvetica" w:hAnsi="Helvetica" w:cs="Helvetica"/>
+          <w:bCs w:val="0"/>
+          <w:color w:val="333333"/>
+          <w:sz w:val="27"/>
+          <w:szCs w:val="27"/>
+        </w:rPr>
+        <w:t>3 :</w:t>
+      </w:r>
+      <w:r>
+        <w:rPr>
+          <w:sz w:val="27"/>
+          <w:szCs w:val="27"/>
+        </w:rPr>
+        <w:t>Give</w:t>
+      </w:r>
+      <w:proofErr w:type="gramEnd"/>
+      <w:r>
+        <w:rPr>
+          <w:sz w:val="27"/>
+          <w:szCs w:val="27"/>
+        </w:rPr>
+        <w:t xml:space="preserve"> Volume Size</w:t>
+      </w:r>
+      <w:r>
+        <w:rPr>
+          <w:rFonts w:ascii="Helvetica" w:hAnsi="Helvetica" w:cs="Helvetica"/>
+          <w:b w:val="0"/>
+          <w:bCs w:val="0"/>
+          <w:color w:val="333333"/>
+          <w:sz w:val="27"/>
+          <w:szCs w:val="27"/>
+        </w:rPr>
+        <w:t> you need to </w:t>
+      </w:r>
+      <w:r>
+        <w:rPr>
+          <w:sz w:val="27"/>
+          <w:szCs w:val="27"/>
+        </w:rPr>
+        <w:t>increase</w:t>
+      </w:r>
+      <w:r>
+        <w:rPr>
+          <w:rFonts w:ascii="Helvetica" w:hAnsi="Helvetica" w:cs="Helvetica"/>
+          <w:b w:val="0"/>
+          <w:bCs w:val="0"/>
+          <w:color w:val="333333"/>
+          <w:sz w:val="27"/>
+          <w:szCs w:val="27"/>
+        </w:rPr>
+        <w:t> to and also</w:t>
+      </w:r>
+      <w:r>
+        <w:rPr>
+          <w:sz w:val="27"/>
+          <w:szCs w:val="27"/>
+        </w:rPr>
+        <w:t> note</w:t>
+      </w:r>
+      <w:r>
+        <w:rPr>
+          <w:rFonts w:ascii="Helvetica" w:hAnsi="Helvetica" w:cs="Helvetica"/>
+          <w:b w:val="0"/>
+          <w:bCs w:val="0"/>
+          <w:color w:val="333333"/>
+          <w:sz w:val="27"/>
+          <w:szCs w:val="27"/>
+        </w:rPr>
+        <w:t> that we are not able to</w:t>
+      </w:r>
+      <w:r>
+        <w:rPr>
+          <w:sz w:val="27"/>
+          <w:szCs w:val="27"/>
+        </w:rPr>
+        <w:t> decrease the volume</w:t>
+      </w:r>
+      <w:r>
+        <w:rPr>
+          <w:rFonts w:ascii="Helvetica" w:hAnsi="Helvetica" w:cs="Helvetica"/>
+          <w:b w:val="0"/>
+          <w:bCs w:val="0"/>
+          <w:color w:val="333333"/>
+          <w:sz w:val="27"/>
+          <w:szCs w:val="27"/>
+        </w:rPr>
+        <w:t> size. In our case, I’m modifying from</w:t>
+      </w:r>
+      <w:r>
+        <w:rPr>
+          <w:sz w:val="27"/>
+          <w:szCs w:val="27"/>
+        </w:rPr>
+        <w:t> 8GB to 3</w:t>
+      </w:r>
+      <w:r>
+        <w:rPr>
+          <w:sz w:val="27"/>
+          <w:szCs w:val="27"/>
+        </w:rPr>
+        <w:t>0GB</w:t>
+      </w:r>
+      <w:r>
+        <w:rPr>
+          <w:rFonts w:ascii="Helvetica" w:hAnsi="Helvetica" w:cs="Helvetica"/>
+          <w:b w:val="0"/>
+          <w:bCs w:val="0"/>
+          <w:color w:val="333333"/>
+          <w:sz w:val="27"/>
+          <w:szCs w:val="27"/>
+        </w:rPr>
+        <w:t> and then clicking on </w:t>
+      </w:r>
+      <w:r>
+        <w:rPr>
+          <w:sz w:val="27"/>
+          <w:szCs w:val="27"/>
+        </w:rPr>
+        <w:t>Modify.</w:t>
+      </w:r>
     </w:p>
     <w:p>
       <w:pPr>
@@ -1902,16 +1752,60 @@
         <w:rPr>
           <w:rFonts w:ascii="Helvetica" w:hAnsi="Helvetica" w:cs="Helvetica"/>
           <w:color w:val="333333"/>
-          <w:sz w:val="21"/>
-          <w:szCs w:val="21"/>
-        </w:rPr>
-      </w:pPr>
-      <w:r>
-        <w:rPr>
-          <w:rFonts w:ascii="Helvetica" w:hAnsi="Helvetica" w:cs="Helvetica"/>
-          <w:color w:val="333333"/>
-        </w:rPr>
-        <w:t>Extend the size by using the following command:</w:t>
+        </w:rPr>
+      </w:pPr>
+      <w:r>
+        <w:rPr>
+          <w:b/>
+          <w:sz w:val="27"/>
+          <w:szCs w:val="27"/>
+        </w:rPr>
+        <w:t>Step 4</w:t>
+      </w:r>
+      <w:r>
+        <w:rPr>
+          <w:b/>
+          <w:sz w:val="27"/>
+          <w:szCs w:val="27"/>
+        </w:rPr>
+        <w:t>:</w:t>
+      </w:r>
+      <w:r>
+        <w:rPr>
+          <w:rFonts w:ascii="Helvetica" w:hAnsi="Helvetica" w:cs="Helvetica"/>
+          <w:color w:val="333333"/>
+        </w:rPr>
+        <w:t>After modifying the volume, we need to </w:t>
+      </w:r>
+      <w:r>
+        <w:rPr>
+          <w:rStyle w:val="Strong"/>
+          <w:rFonts w:ascii="Helvetica" w:hAnsi="Helvetica" w:cs="Helvetica"/>
+          <w:color w:val="333333"/>
+        </w:rPr>
+        <w:t>increase the partition </w:t>
+      </w:r>
+      <w:r>
+        <w:rPr>
+          <w:rFonts w:ascii="Helvetica" w:hAnsi="Helvetica" w:cs="Helvetica"/>
+          <w:color w:val="333333"/>
+        </w:rPr>
+        <w:t>and</w:t>
+      </w:r>
+      <w:r>
+        <w:rPr>
+          <w:rStyle w:val="Strong"/>
+          <w:rFonts w:ascii="Helvetica" w:hAnsi="Helvetica" w:cs="Helvetica"/>
+          <w:color w:val="333333"/>
+        </w:rPr>
+        <w:t> file system.</w:t>
+      </w:r>
+      <w:r>
+        <w:rPr>
+          <w:rFonts w:ascii="Helvetica" w:hAnsi="Helvetica" w:cs="Helvetica"/>
+          <w:color w:val="333333"/>
+        </w:rPr>
+        <w:t> For that we have to login into server (EC2-Instance).</w:t>
       </w:r>
     </w:p>
     <w:p>
@@ -1923,6 +1817,23 @@
           <w:color w:val="333333"/>
         </w:rPr>
       </w:pPr>
+      <w:proofErr w:type="gramStart"/>
+      <w:r>
+        <w:rPr>
+          <w:rFonts w:ascii="Helvetica" w:hAnsi="Helvetica" w:cs="Helvetica"/>
+          <w:b/>
+          <w:color w:val="333333"/>
+        </w:rPr>
+        <w:t>Step5 :</w:t>
+      </w:r>
+      <w:proofErr w:type="gramEnd"/>
+      <w:r>
+        <w:rPr>
+          <w:rFonts w:ascii="Helvetica" w:hAnsi="Helvetica" w:cs="Helvetica"/>
+          <w:color w:val="333333"/>
+        </w:rPr>
+        <w:t xml:space="preserve"> Run below commands</w:t>
+      </w:r>
     </w:p>
     <w:p>
       <w:pPr>
@@ -1933,16 +1844,108 @@
           <w:color w:val="333333"/>
         </w:rPr>
       </w:pPr>
-      <w:r>
-        <w:rPr>
+      <w:proofErr w:type="spellStart"/>
+      <w:proofErr w:type="gramStart"/>
+      <w:r>
+        <w:rPr>
+          <w:rFonts w:ascii="Helvetica" w:hAnsi="Helvetica" w:cs="Helvetica"/>
+          <w:color w:val="333333"/>
+        </w:rPr>
+        <w:t>sudosu</w:t>
+      </w:r>
+      <w:proofErr w:type="spellEnd"/>
+      <w:proofErr w:type="gramEnd"/>
+    </w:p>
+    <w:p>
+      <w:pPr>
+        <w:pStyle w:val="NormalWeb"/>
+        <w:spacing w:before="0" w:beforeAutospacing="0" w:after="150" w:afterAutospacing="0"/>
+        <w:rPr>
+          <w:rFonts w:ascii="Helvetica" w:hAnsi="Helvetica" w:cs="Helvetica"/>
+          <w:color w:val="333333"/>
+        </w:rPr>
+      </w:pPr>
+      <w:proofErr w:type="spellStart"/>
+      <w:proofErr w:type="gramStart"/>
+      <w:r>
+        <w:rPr>
+          <w:rFonts w:ascii="Helvetica" w:hAnsi="Helvetica" w:cs="Helvetica"/>
+          <w:color w:val="333333"/>
+        </w:rPr>
+        <w:lastRenderedPageBreak/>
+        <w:t>df</w:t>
+      </w:r>
+      <w:proofErr w:type="spellEnd"/>
+      <w:proofErr w:type="gramEnd"/>
+      <w:r>
+        <w:rPr>
+          <w:rFonts w:ascii="Helvetica" w:hAnsi="Helvetica" w:cs="Helvetica"/>
+          <w:color w:val="333333"/>
+        </w:rPr>
+        <w:t xml:space="preserve"> –</w:t>
+      </w:r>
+      <w:proofErr w:type="spellStart"/>
+      <w:r>
+        <w:rPr>
+          <w:rFonts w:ascii="Helvetica" w:hAnsi="Helvetica" w:cs="Helvetica"/>
+          <w:color w:val="333333"/>
+        </w:rPr>
+        <w:t>kh</w:t>
+      </w:r>
+      <w:proofErr w:type="spellEnd"/>
+    </w:p>
+    <w:p>
+      <w:pPr>
+        <w:pStyle w:val="NormalWeb"/>
+        <w:spacing w:before="0" w:beforeAutospacing="0" w:after="150" w:afterAutospacing="0"/>
+        <w:rPr>
+          <w:rFonts w:ascii="Helvetica" w:hAnsi="Helvetica" w:cs="Helvetica"/>
+          <w:color w:val="333333"/>
+        </w:rPr>
+      </w:pPr>
+      <w:proofErr w:type="spellStart"/>
+      <w:proofErr w:type="gramStart"/>
+      <w:r>
+        <w:rPr>
+          <w:rFonts w:ascii="Helvetica" w:hAnsi="Helvetica" w:cs="Helvetica"/>
+          <w:color w:val="333333"/>
+        </w:rPr>
+        <w:t>lsblk</w:t>
+      </w:r>
+      <w:proofErr w:type="spellEnd"/>
+      <w:proofErr w:type="gramEnd"/>
+    </w:p>
+    <w:p>
+      <w:pPr>
+        <w:pStyle w:val="NormalWeb"/>
+        <w:spacing w:before="0" w:beforeAutospacing="0" w:after="150" w:afterAutospacing="0"/>
+        <w:rPr>
+          <w:rFonts w:ascii="Helvetica" w:hAnsi="Helvetica" w:cs="Helvetica"/>
+          <w:color w:val="333333"/>
+        </w:rPr>
+      </w:pPr>
+    </w:p>
+    <w:p>
+      <w:pPr>
+        <w:pStyle w:val="NormalWeb"/>
+        <w:spacing w:before="0" w:beforeAutospacing="0" w:after="150" w:afterAutospacing="0"/>
+        <w:rPr>
+          <w:rFonts w:ascii="Helvetica" w:hAnsi="Helvetica" w:cs="Helvetica"/>
+          <w:color w:val="333333"/>
+        </w:rPr>
+      </w:pPr>
+      <w:r>
+        <w:rPr>
+          <w:rFonts w:ascii="Helvetica" w:hAnsi="Helvetica" w:cs="Helvetica"/>
           <w:noProof/>
-          <w:lang w:val="en-US" w:eastAsia="en-US"/>
+          <w:color w:val="333333"/>
+          <w:lang w:val="en-US" w:eastAsia="en-US" w:bidi="hi-IN"/>
         </w:rPr>
         <w:drawing>
           <wp:inline distT="0" distB="0" distL="0" distR="0">
-            <wp:extent cx="5943600" cy="1485900"/>
-            <wp:effectExtent l="0" t="0" r="0" b="0"/>
-            <wp:docPr id="3" name="Picture 3"/>
+            <wp:extent cx="5943600" cy="1409213"/>
+            <wp:effectExtent l="19050" t="0" r="0" b="0"/>
+            <wp:docPr id="2" name="Picture 1"/>
             <wp:cNvGraphicFramePr>
               <a:graphicFrameLocks xmlns:a="http://schemas.openxmlformats.org/drawingml/2006/main" noChangeAspect="1"/>
             </wp:cNvGraphicFramePr>
@@ -1950,23 +1953,33 @@
               <a:graphicData uri="http://schemas.openxmlformats.org/drawingml/2006/picture">
                 <pic:pic xmlns:pic="http://schemas.openxmlformats.org/drawingml/2006/picture">
                   <pic:nvPicPr>
-                    <pic:cNvPr id="0" name=""/>
-                    <pic:cNvPicPr/>
+                    <pic:cNvPr id="0" name="Picture 1"/>
+                    <pic:cNvPicPr>
+                      <a:picLocks noChangeAspect="1" noChangeArrowheads="1"/>
+                    </pic:cNvPicPr>
                   </pic:nvPicPr>
                   <pic:blipFill>
                     <a:blip r:embed="rId6"/>
+                    <a:srcRect/>
                     <a:stretch>
                       <a:fillRect/>
                     </a:stretch>
                   </pic:blipFill>
-                  <pic:spPr>
+                  <pic:spPr bwMode="auto">
                     <a:xfrm>
                       <a:off x="0" y="0"/>
-                      <a:ext cx="5943600" cy="1485900"/>
+                      <a:ext cx="5943600" cy="1409213"/>
                     </a:xfrm>
                     <a:prstGeom prst="rect">
                       <a:avLst/>
                     </a:prstGeom>
+                    <a:noFill/>
+                    <a:ln w="9525">
+                      <a:noFill/>
+                      <a:miter lim="800000"/>
+                      <a:headEnd/>
+                      <a:tailEnd/>
+                    </a:ln>
                   </pic:spPr>
                 </pic:pic>
               </a:graphicData>
@@ -1992,309 +2005,20 @@
         <w:rPr>
           <w:rFonts w:ascii="Helvetica" w:hAnsi="Helvetica" w:cs="Helvetica"/>
           <w:color w:val="333333"/>
-          <w:sz w:val="21"/>
-          <w:szCs w:val="21"/>
-        </w:rPr>
-      </w:pPr>
-      <w:r>
-        <w:rPr>
-          <w:rFonts w:ascii="Helvetica" w:hAnsi="Helvetica" w:cs="Helvetica"/>
-          <w:color w:val="333333"/>
-        </w:rPr>
-        <w:t>The above command will provide us the</w:t>
-      </w:r>
-      <w:r>
-        <w:rPr>
-          <w:rFonts w:ascii="Helvetica" w:hAnsi="Helvetica" w:cs="Helvetica"/>
-          <w:b/>
-          <w:bCs/>
-          <w:color w:val="333333"/>
-        </w:rPr>
-        <w:t> file system</w:t>
-      </w:r>
-      <w:r>
-        <w:rPr>
-          <w:rFonts w:ascii="Helvetica" w:hAnsi="Helvetica" w:cs="Helvetica"/>
-          <w:color w:val="333333"/>
-        </w:rPr>
-        <w:t> of the block devices which will be one among the following types:</w:t>
-      </w:r>
-      <w:r>
-        <w:rPr>
-          <w:rFonts w:ascii="Helvetica" w:hAnsi="Helvetica" w:cs="Helvetica"/>
-          <w:b/>
-          <w:bCs/>
-          <w:color w:val="333333"/>
-        </w:rPr>
-        <w:t> ext2</w:t>
-      </w:r>
-      <w:proofErr w:type="gramStart"/>
-      <w:r>
-        <w:rPr>
-          <w:rFonts w:ascii="Helvetica" w:hAnsi="Helvetica" w:cs="Helvetica"/>
-          <w:b/>
-          <w:bCs/>
-          <w:color w:val="333333"/>
-        </w:rPr>
-        <w:t>,ext3,ext4</w:t>
-      </w:r>
-      <w:proofErr w:type="gramEnd"/>
-      <w:r>
-        <w:rPr>
-          <w:rFonts w:ascii="Helvetica" w:hAnsi="Helvetica" w:cs="Helvetica"/>
-          <w:b/>
-          <w:bCs/>
-          <w:color w:val="333333"/>
-        </w:rPr>
-        <w:t xml:space="preserve"> or XFS</w:t>
-      </w:r>
-    </w:p>
-    <w:p>
-      <w:pPr>
-        <w:spacing w:after="150" w:line="240" w:lineRule="auto"/>
-        <w:rPr>
-          <w:rStyle w:val="Strong"/>
-          <w:rFonts w:ascii="-webkit-standard" w:hAnsi="-webkit-standard"/>
-          <w:color w:val="000000"/>
-        </w:rPr>
-      </w:pPr>
-      <w:r>
-        <w:rPr>
-          <w:rFonts w:ascii="Helvetica" w:eastAsia="Times New Roman" w:hAnsi="Helvetica" w:cs="Helvetica"/>
-          <w:color w:val="333333"/>
-          <w:sz w:val="24"/>
-          <w:szCs w:val="24"/>
-          <w:lang w:val="en-IN" w:eastAsia="en-IN"/>
-        </w:rPr>
-        <w:t xml:space="preserve">Our </w:t>
-      </w:r>
-      <w:r>
-        <w:rPr>
-          <w:rFonts w:ascii="Helvetica" w:hAnsi="Helvetica" w:cs="Helvetica"/>
-          <w:color w:val="333333"/>
-        </w:rPr>
-        <w:t>file system is</w:t>
-      </w:r>
-      <w:proofErr w:type="gramStart"/>
-      <w:r>
-        <w:rPr>
-          <w:rFonts w:ascii="Helvetica" w:hAnsi="Helvetica" w:cs="Helvetica"/>
-          <w:color w:val="333333"/>
-        </w:rPr>
-        <w:t>  </w:t>
-      </w:r>
-      <w:r>
-        <w:rPr>
-          <w:rStyle w:val="Strong"/>
-          <w:rFonts w:ascii="Helvetica" w:hAnsi="Helvetica" w:cs="Helvetica"/>
-          <w:color w:val="333333"/>
-        </w:rPr>
-        <w:t>XFS:</w:t>
-      </w:r>
-      <w:r>
-        <w:rPr>
-          <w:rStyle w:val="Strong"/>
-          <w:rFonts w:ascii="Helvetica" w:hAnsi="Helvetica" w:cs="Helvetica"/>
-          <w:b w:val="0"/>
-          <w:color w:val="333333"/>
-        </w:rPr>
-        <w:t>so</w:t>
-      </w:r>
-      <w:proofErr w:type="gramEnd"/>
-      <w:r>
-        <w:rPr>
-          <w:rStyle w:val="Strong"/>
-          <w:rFonts w:ascii="Helvetica" w:hAnsi="Helvetica" w:cs="Helvetica"/>
-          <w:b w:val="0"/>
-          <w:color w:val="333333"/>
-        </w:rPr>
-        <w:t xml:space="preserve"> we will use </w:t>
-      </w:r>
-      <w:proofErr w:type="spellStart"/>
-      <w:r>
-        <w:rPr>
-          <w:rStyle w:val="Strong"/>
-          <w:rFonts w:ascii="Helvetica" w:hAnsi="Helvetica" w:cs="Helvetica"/>
-          <w:color w:val="333333"/>
-        </w:rPr>
-        <w:t>xfs_growfs</w:t>
-      </w:r>
-      <w:proofErr w:type="spellEnd"/>
-      <w:r>
-        <w:rPr>
-          <w:rStyle w:val="Strong"/>
-          <w:rFonts w:ascii="Helvetica" w:hAnsi="Helvetica" w:cs="Helvetica"/>
-          <w:color w:val="333333"/>
-        </w:rPr>
-        <w:t xml:space="preserve"> /</w:t>
-      </w:r>
-      <w:proofErr w:type="spellStart"/>
-      <w:r>
-        <w:rPr>
-          <w:rStyle w:val="Strong"/>
-          <w:rFonts w:ascii="Helvetica" w:hAnsi="Helvetica" w:cs="Helvetica"/>
-          <w:color w:val="333333"/>
-        </w:rPr>
-        <w:t>filesystem</w:t>
-      </w:r>
-      <w:proofErr w:type="spellEnd"/>
-      <w:r>
-        <w:rPr>
-          <w:rStyle w:val="Strong"/>
-          <w:rFonts w:ascii="Helvetica" w:hAnsi="Helvetica" w:cs="Helvetica"/>
-          <w:color w:val="333333"/>
-        </w:rPr>
-        <w:t xml:space="preserve"> name</w:t>
-      </w:r>
-      <w:r>
-        <w:rPr>
-          <w:rStyle w:val="Strong"/>
-          <w:rFonts w:ascii="Helvetica" w:hAnsi="Helvetica" w:cs="Helvetica"/>
-          <w:color w:val="333333"/>
-        </w:rPr>
-        <w:t xml:space="preserve"> , IF  (ext2,ext3,ext4 the use -</w:t>
-      </w:r>
-      <w:r>
-        <w:rPr>
-          <w:rStyle w:val="Strong"/>
-          <w:rFonts w:ascii="Helvetica" w:hAnsi="Helvetica" w:cs="Helvetica"/>
-          <w:color w:val="333333"/>
-        </w:rPr>
-        <w:sym w:font="Wingdings" w:char="F0E0"/>
-      </w:r>
-      <w:r>
-        <w:rPr>
-          <w:rStyle w:val="Strong"/>
-          <w:rFonts w:ascii="-webkit-standard" w:hAnsi="-webkit-standard"/>
-          <w:color w:val="000000"/>
-        </w:rPr>
-        <w:t>resize2fs /dev/xvda1)</w:t>
-      </w:r>
-    </w:p>
-    <w:p>
-      <w:pPr>
-        <w:spacing w:after="150" w:line="240" w:lineRule="auto"/>
-        <w:rPr>
-          <w:rStyle w:val="Strong"/>
-          <w:rFonts w:ascii="-webkit-standard" w:hAnsi="-webkit-standard"/>
-          <w:color w:val="000000"/>
-        </w:rPr>
-      </w:pPr>
-    </w:p>
-    <w:p>
-      <w:pPr>
-        <w:spacing w:after="150" w:line="240" w:lineRule="auto"/>
-        <w:rPr>
-          <w:rStyle w:val="Strong"/>
-          <w:rFonts w:ascii="-webkit-standard" w:hAnsi="-webkit-standard"/>
-          <w:color w:val="000000"/>
-        </w:rPr>
-      </w:pPr>
-    </w:p>
-    <w:p>
-      <w:pPr>
-        <w:spacing w:after="150" w:line="240" w:lineRule="auto"/>
-        <w:rPr>
-          <w:rFonts w:ascii="Helvetica" w:eastAsia="Times New Roman" w:hAnsi="Helvetica" w:cs="Helvetica"/>
-          <w:color w:val="333333"/>
-          <w:sz w:val="21"/>
-          <w:szCs w:val="21"/>
-          <w:lang w:val="en-IN" w:eastAsia="en-IN"/>
-        </w:rPr>
-      </w:pPr>
-      <w:r>
-        <w:rPr>
-          <w:rStyle w:val="Strong"/>
-          <w:rFonts w:ascii="-webkit-standard" w:hAnsi="-webkit-standard"/>
-          <w:color w:val="000000"/>
-        </w:rPr>
-        <w:t xml:space="preserve">Now by using </w:t>
-      </w:r>
-      <w:proofErr w:type="spellStart"/>
-      <w:r>
-        <w:rPr>
-          <w:rStyle w:val="Strong"/>
-          <w:rFonts w:ascii="-webkit-standard" w:hAnsi="-webkit-standard"/>
-          <w:color w:val="000000"/>
-        </w:rPr>
-        <w:t>df</w:t>
-      </w:r>
-      <w:proofErr w:type="spellEnd"/>
-      <w:r>
-        <w:rPr>
-          <w:rStyle w:val="Strong"/>
-          <w:rFonts w:ascii="-webkit-standard" w:hAnsi="-webkit-standard"/>
-          <w:color w:val="000000"/>
-        </w:rPr>
-        <w:t xml:space="preserve"> –</w:t>
-      </w:r>
-      <w:proofErr w:type="spellStart"/>
-      <w:r>
-        <w:rPr>
-          <w:rStyle w:val="Strong"/>
-          <w:rFonts w:ascii="-webkit-standard" w:hAnsi="-webkit-standard"/>
-          <w:color w:val="000000"/>
-        </w:rPr>
-        <w:t>kh</w:t>
-      </w:r>
-      <w:proofErr w:type="spellEnd"/>
-      <w:r>
-        <w:rPr>
-          <w:rStyle w:val="Strong"/>
-          <w:rFonts w:ascii="-webkit-standard" w:hAnsi="-webkit-standard"/>
-          <w:color w:val="000000"/>
-        </w:rPr>
-        <w:t xml:space="preserve"> you can check , changed block volume.</w:t>
-      </w:r>
-      <w:bookmarkStart w:id="0" w:name="_GoBack"/>
-      <w:bookmarkEnd w:id="0"/>
-    </w:p>
-    <w:p>
-      <w:pPr>
-        <w:pStyle w:val="Heading2"/>
-        <w:spacing w:before="300" w:beforeAutospacing="0" w:after="150" w:afterAutospacing="0"/>
-        <w:rPr>
-          <w:rFonts w:ascii="Helvetica" w:hAnsi="Helvetica" w:cs="Helvetica"/>
-          <w:b w:val="0"/>
-          <w:bCs w:val="0"/>
-          <w:color w:val="333333"/>
-          <w:sz w:val="27"/>
-          <w:szCs w:val="27"/>
-        </w:rPr>
-      </w:pPr>
-    </w:p>
-    <w:p>
-      <w:pPr>
-        <w:pStyle w:val="Heading2"/>
-        <w:spacing w:before="300" w:beforeAutospacing="0" w:after="150" w:afterAutospacing="0"/>
-        <w:rPr>
+        </w:rPr>
+      </w:pPr>
+      <w:r>
+        <w:rPr>
+          <w:rFonts w:ascii="Helvetica" w:hAnsi="Helvetica" w:cs="Helvetica"/>
           <w:noProof/>
-        </w:rPr>
-      </w:pPr>
-    </w:p>
-    <w:p>
-      <w:pPr>
-        <w:pStyle w:val="Heading2"/>
-        <w:spacing w:before="300" w:beforeAutospacing="0" w:after="150" w:afterAutospacing="0"/>
-        <w:rPr>
-          <w:rFonts w:ascii="Helvetica" w:hAnsi="Helvetica" w:cs="Helvetica"/>
-          <w:b w:val="0"/>
-          <w:bCs w:val="0"/>
-          <w:color w:val="333333"/>
-          <w:sz w:val="45"/>
-          <w:szCs w:val="45"/>
-        </w:rPr>
-      </w:pPr>
-      <w:r>
-        <w:rPr>
-          <w:noProof/>
-          <w:lang w:val="en-US" w:eastAsia="en-US"/>
+          <w:color w:val="333333"/>
+          <w:lang w:val="en-US" w:eastAsia="en-US" w:bidi="hi-IN"/>
         </w:rPr>
         <w:drawing>
           <wp:inline distT="0" distB="0" distL="0" distR="0">
-            <wp:extent cx="5476875" cy="1285875"/>
-            <wp:effectExtent l="0" t="0" r="9525" b="9525"/>
-            <wp:docPr id="4" name="Picture 4"/>
+            <wp:extent cx="5943600" cy="2550402"/>
+            <wp:effectExtent l="19050" t="0" r="0" b="0"/>
+            <wp:docPr id="5" name="Picture 4"/>
             <wp:cNvGraphicFramePr>
               <a:graphicFrameLocks xmlns:a="http://schemas.openxmlformats.org/drawingml/2006/main" noChangeAspect="1"/>
             </wp:cNvGraphicFramePr>
@@ -2302,23 +2026,180 @@
               <a:graphicData uri="http://schemas.openxmlformats.org/drawingml/2006/picture">
                 <pic:pic xmlns:pic="http://schemas.openxmlformats.org/drawingml/2006/picture">
                   <pic:nvPicPr>
-                    <pic:cNvPr id="0" name=""/>
-                    <pic:cNvPicPr/>
+                    <pic:cNvPr id="0" name="Picture 4"/>
+                    <pic:cNvPicPr>
+                      <a:picLocks noChangeAspect="1" noChangeArrowheads="1"/>
+                    </pic:cNvPicPr>
                   </pic:nvPicPr>
                   <pic:blipFill>
                     <a:blip r:embed="rId7"/>
+                    <a:srcRect/>
                     <a:stretch>
                       <a:fillRect/>
                     </a:stretch>
                   </pic:blipFill>
-                  <pic:spPr>
+                  <pic:spPr bwMode="auto">
                     <a:xfrm>
                       <a:off x="0" y="0"/>
-                      <a:ext cx="5476875" cy="1285875"/>
+                      <a:ext cx="5943600" cy="2550402"/>
                     </a:xfrm>
                     <a:prstGeom prst="rect">
                       <a:avLst/>
                     </a:prstGeom>
+                    <a:noFill/>
+                    <a:ln w="9525">
+                      <a:noFill/>
+                      <a:miter lim="800000"/>
+                      <a:headEnd/>
+                      <a:tailEnd/>
+                    </a:ln>
+                  </pic:spPr>
+                </pic:pic>
+              </a:graphicData>
+            </a:graphic>
+          </wp:inline>
+        </w:drawing>
+      </w:r>
+    </w:p>
+    <w:p>
+      <w:pPr>
+        <w:pStyle w:val="NormalWeb"/>
+        <w:spacing w:before="0" w:beforeAutospacing="0" w:after="150" w:afterAutospacing="0"/>
+        <w:rPr>
+          <w:rFonts w:ascii="Helvetica" w:hAnsi="Helvetica" w:cs="Helvetica"/>
+          <w:color w:val="333333"/>
+        </w:rPr>
+      </w:pPr>
+    </w:p>
+    <w:p>
+      <w:pPr>
+        <w:pStyle w:val="NormalWeb"/>
+        <w:spacing w:before="0" w:beforeAutospacing="0" w:after="150" w:afterAutospacing="0"/>
+        <w:rPr>
+          <w:rFonts w:ascii="Helvetica" w:hAnsi="Helvetica" w:cs="Helvetica"/>
+          <w:color w:val="333333"/>
+        </w:rPr>
+      </w:pPr>
+      <w:r>
+        <w:rPr>
+          <w:rFonts w:ascii="Helvetica" w:hAnsi="Helvetica" w:cs="Helvetica"/>
+          <w:noProof/>
+          <w:color w:val="333333"/>
+          <w:lang w:val="en-US" w:eastAsia="en-US" w:bidi="hi-IN"/>
+        </w:rPr>
+        <w:lastRenderedPageBreak/>
+        <w:drawing>
+          <wp:inline distT="0" distB="0" distL="0" distR="0">
+            <wp:extent cx="5943600" cy="3078213"/>
+            <wp:effectExtent l="19050" t="0" r="0" b="0"/>
+            <wp:docPr id="7" name="Picture 7"/>
+            <wp:cNvGraphicFramePr>
+              <a:graphicFrameLocks xmlns:a="http://schemas.openxmlformats.org/drawingml/2006/main" noChangeAspect="1"/>
+            </wp:cNvGraphicFramePr>
+            <a:graphic xmlns:a="http://schemas.openxmlformats.org/drawingml/2006/main">
+              <a:graphicData uri="http://schemas.openxmlformats.org/drawingml/2006/picture">
+                <pic:pic xmlns:pic="http://schemas.openxmlformats.org/drawingml/2006/picture">
+                  <pic:nvPicPr>
+                    <pic:cNvPr id="0" name="Picture 7"/>
+                    <pic:cNvPicPr>
+                      <a:picLocks noChangeAspect="1" noChangeArrowheads="1"/>
+                    </pic:cNvPicPr>
+                  </pic:nvPicPr>
+                  <pic:blipFill>
+                    <a:blip r:embed="rId8"/>
+                    <a:srcRect/>
+                    <a:stretch>
+                      <a:fillRect/>
+                    </a:stretch>
+                  </pic:blipFill>
+                  <pic:spPr bwMode="auto">
+                    <a:xfrm>
+                      <a:off x="0" y="0"/>
+                      <a:ext cx="5943600" cy="3078213"/>
+                    </a:xfrm>
+                    <a:prstGeom prst="rect">
+                      <a:avLst/>
+                    </a:prstGeom>
+                    <a:noFill/>
+                    <a:ln w="9525">
+                      <a:noFill/>
+                      <a:miter lim="800000"/>
+                      <a:headEnd/>
+                      <a:tailEnd/>
+                    </a:ln>
+                  </pic:spPr>
+                </pic:pic>
+              </a:graphicData>
+            </a:graphic>
+          </wp:inline>
+        </w:drawing>
+      </w:r>
+    </w:p>
+    <w:p>
+      <w:pPr>
+        <w:pStyle w:val="NormalWeb"/>
+        <w:spacing w:before="0" w:beforeAutospacing="0" w:after="150" w:afterAutospacing="0"/>
+        <w:rPr>
+          <w:rFonts w:ascii="Helvetica" w:hAnsi="Helvetica" w:cs="Helvetica"/>
+          <w:color w:val="333333"/>
+        </w:rPr>
+      </w:pPr>
+    </w:p>
+    <w:p>
+      <w:pPr>
+        <w:pStyle w:val="NormalWeb"/>
+        <w:spacing w:before="0" w:beforeAutospacing="0" w:after="150" w:afterAutospacing="0"/>
+        <w:rPr>
+          <w:rFonts w:ascii="Helvetica" w:hAnsi="Helvetica" w:cs="Helvetica"/>
+          <w:color w:val="333333"/>
+        </w:rPr>
+      </w:pPr>
+      <w:r>
+        <w:rPr>
+          <w:rFonts w:ascii="Helvetica" w:hAnsi="Helvetica" w:cs="Helvetica"/>
+          <w:noProof/>
+          <w:color w:val="333333"/>
+          <w:lang w:val="en-US" w:eastAsia="en-US" w:bidi="hi-IN"/>
+        </w:rPr>
+        <w:drawing>
+          <wp:inline distT="0" distB="0" distL="0" distR="0">
+            <wp:extent cx="5943600" cy="1454944"/>
+            <wp:effectExtent l="19050" t="0" r="0" b="0"/>
+            <wp:docPr id="10" name="Picture 10"/>
+            <wp:cNvGraphicFramePr>
+              <a:graphicFrameLocks xmlns:a="http://schemas.openxmlformats.org/drawingml/2006/main" noChangeAspect="1"/>
+            </wp:cNvGraphicFramePr>
+            <a:graphic xmlns:a="http://schemas.openxmlformats.org/drawingml/2006/main">
+              <a:graphicData uri="http://schemas.openxmlformats.org/drawingml/2006/picture">
+                <pic:pic xmlns:pic="http://schemas.openxmlformats.org/drawingml/2006/picture">
+                  <pic:nvPicPr>
+                    <pic:cNvPr id="0" name="Picture 10"/>
+                    <pic:cNvPicPr>
+                      <a:picLocks noChangeAspect="1" noChangeArrowheads="1"/>
+                    </pic:cNvPicPr>
+                  </pic:nvPicPr>
+                  <pic:blipFill>
+                    <a:blip r:embed="rId9"/>
+                    <a:srcRect/>
+                    <a:stretch>
+                      <a:fillRect/>
+                    </a:stretch>
+                  </pic:blipFill>
+                  <pic:spPr bwMode="auto">
+                    <a:xfrm>
+                      <a:off x="0" y="0"/>
+                      <a:ext cx="5943600" cy="1454944"/>
+                    </a:xfrm>
+                    <a:prstGeom prst="rect">
+                      <a:avLst/>
+                    </a:prstGeom>
+                    <a:noFill/>
+                    <a:ln w="9525">
+                      <a:noFill/>
+                      <a:miter lim="800000"/>
+                      <a:headEnd/>
+                      <a:tailEnd/>
+                    </a:ln>
                   </pic:spPr>
                 </pic:pic>
               </a:graphicData>

</xml_diff>